<commit_message>
Fixed aids variable on stat_outcomes. Added plots for country fixed effects. Added 35-split plots for the paper w/ bolded and dotted effects.
</commit_message>
<xml_diff>
--- a/tables/eth_outcomesresults.docx
+++ b/tables/eth_outcomesresults.docx
@@ -373,7 +373,7 @@
                 <w:szCs w:val="22"/>
                 <w:color w:val="000000"/>
               </w:rPr>
-              <w:t xml:space="preserve">-0.13</w:t>
+              <w:t xml:space="preserve">0.13</w:t>
             </w:r>
           </w:p>
         </w:tc>
@@ -431,7 +431,7 @@
                 <w:szCs w:val="22"/>
                 <w:color w:val="000000"/>
               </w:rPr>
-              <w:t xml:space="preserve">-6.78</w:t>
+              <w:t xml:space="preserve">6.78</w:t>
             </w:r>
           </w:p>
         </w:tc>
@@ -518,65 +518,65 @@
                 <w:szCs w:val="22"/>
                 <w:color w:val="000000"/>
               </w:rPr>
-              <w:t xml:space="preserve">-0.09</w:t>
-            </w:r>
-          </w:p>
-        </w:tc>
-        <w:tc>
-          <w:tcPr>
-            <w:tcBorders/>
-            <w:shd w:val="clear" w:color="auto" w:fill="FFFFFF"/>
-            <w:tcMar>
-              <w:top w:w="0" w:type="dxa"/>
-              <w:bottom w:w="0" w:type="dxa"/>
-              <w:left w:w="0" w:type="dxa"/>
-              <w:right w:w="0" w:type="dxa"/>
-            </w:tcMar>
-            <w:vAlign w:val="center"/>
-          </w:tcPr>
-          <w:p>
-            <w:pPr>
-              <w:jc w:val="left"/>
-              <w:spacing w:after="100" w:before="100" w:line="240"/>
-              <w:ind w:firstLine="0" w:left="100" w:right="100"/>
-            </w:pPr>
-            <w:r xmlns:w="http://schemas.openxmlformats.org/wordprocessingml/2006/main" xmlns:wp="http://schemas.openxmlformats.org/drawingml/2006/wordprocessingDrawing" xmlns:r="http://schemas.openxmlformats.org/officeDocument/2006/relationships" xmlns:w14="http://schemas.microsoft.com/office/word/2010/wordml">
-              <w:rPr>
-                <w:rFonts w:ascii="Arial" w:hAnsi="Arial" w:eastAsia="Arial" w:cs="Arial"/>
-                <w:sz w:val="22"/>
-                <w:szCs w:val="22"/>
-                <w:color w:val="000000"/>
-              </w:rPr>
-              <w:t xml:space="preserve">-0.16</w:t>
-            </w:r>
-          </w:p>
-        </w:tc>
-        <w:tc>
-          <w:tcPr>
-            <w:tcBorders/>
-            <w:shd w:val="clear" w:color="auto" w:fill="FFFFFF"/>
-            <w:tcMar>
-              <w:top w:w="0" w:type="dxa"/>
-              <w:bottom w:w="0" w:type="dxa"/>
-              <w:left w:w="0" w:type="dxa"/>
-              <w:right w:w="0" w:type="dxa"/>
-            </w:tcMar>
-            <w:vAlign w:val="center"/>
-          </w:tcPr>
-          <w:p>
-            <w:pPr>
-              <w:jc w:val="left"/>
-              <w:spacing w:after="100" w:before="100" w:line="240"/>
-              <w:ind w:firstLine="0" w:left="100" w:right="100"/>
-            </w:pPr>
-            <w:r xmlns:w="http://schemas.openxmlformats.org/wordprocessingml/2006/main" xmlns:wp="http://schemas.openxmlformats.org/drawingml/2006/wordprocessingDrawing" xmlns:r="http://schemas.openxmlformats.org/officeDocument/2006/relationships" xmlns:w14="http://schemas.microsoft.com/office/word/2010/wordml">
-              <w:rPr>
-                <w:rFonts w:ascii="Arial" w:hAnsi="Arial" w:eastAsia="Arial" w:cs="Arial"/>
-                <w:sz w:val="22"/>
-                <w:szCs w:val="22"/>
-                <w:color w:val="000000"/>
-              </w:rPr>
-              <w:t xml:space="preserve">National vs. ethnic identification</w:t>
+              <w:t xml:space="preserve">0.16</w:t>
+            </w:r>
+          </w:p>
+        </w:tc>
+        <w:tc>
+          <w:tcPr>
+            <w:tcBorders/>
+            <w:shd w:val="clear" w:color="auto" w:fill="FFFFFF"/>
+            <w:tcMar>
+              <w:top w:w="0" w:type="dxa"/>
+              <w:bottom w:w="0" w:type="dxa"/>
+              <w:left w:w="0" w:type="dxa"/>
+              <w:right w:w="0" w:type="dxa"/>
+            </w:tcMar>
+            <w:vAlign w:val="center"/>
+          </w:tcPr>
+          <w:p>
+            <w:pPr>
+              <w:jc w:val="left"/>
+              <w:spacing w:after="100" w:before="100" w:line="240"/>
+              <w:ind w:firstLine="0" w:left="100" w:right="100"/>
+            </w:pPr>
+            <w:r xmlns:w="http://schemas.openxmlformats.org/wordprocessingml/2006/main" xmlns:wp="http://schemas.openxmlformats.org/drawingml/2006/wordprocessingDrawing" xmlns:r="http://schemas.openxmlformats.org/officeDocument/2006/relationships" xmlns:w14="http://schemas.microsoft.com/office/word/2010/wordml">
+              <w:rPr>
+                <w:rFonts w:ascii="Arial" w:hAnsi="Arial" w:eastAsia="Arial" w:cs="Arial"/>
+                <w:sz w:val="22"/>
+                <w:szCs w:val="22"/>
+                <w:color w:val="000000"/>
+              </w:rPr>
+              <w:t xml:space="preserve">0.09</w:t>
+            </w:r>
+          </w:p>
+        </w:tc>
+        <w:tc>
+          <w:tcPr>
+            <w:tcBorders/>
+            <w:shd w:val="clear" w:color="auto" w:fill="FFFFFF"/>
+            <w:tcMar>
+              <w:top w:w="0" w:type="dxa"/>
+              <w:bottom w:w="0" w:type="dxa"/>
+              <w:left w:w="0" w:type="dxa"/>
+              <w:right w:w="0" w:type="dxa"/>
+            </w:tcMar>
+            <w:vAlign w:val="center"/>
+          </w:tcPr>
+          <w:p>
+            <w:pPr>
+              <w:jc w:val="left"/>
+              <w:spacing w:after="100" w:before="100" w:line="240"/>
+              <w:ind w:firstLine="0" w:left="100" w:right="100"/>
+            </w:pPr>
+            <w:r xmlns:w="http://schemas.openxmlformats.org/wordprocessingml/2006/main" xmlns:wp="http://schemas.openxmlformats.org/drawingml/2006/wordprocessingDrawing" xmlns:r="http://schemas.openxmlformats.org/officeDocument/2006/relationships" xmlns:w14="http://schemas.microsoft.com/office/word/2010/wordml">
+              <w:rPr>
+                <w:rFonts w:ascii="Arial" w:hAnsi="Arial" w:eastAsia="Arial" w:cs="Arial"/>
+                <w:sz w:val="22"/>
+                <w:szCs w:val="22"/>
+                <w:color w:val="000000"/>
+              </w:rPr>
+              <w:t xml:space="preserve">Ethnic vs. national identification</w:t>
             </w:r>
           </w:p>
         </w:tc>
@@ -640,7 +640,7 @@
                 <w:szCs w:val="22"/>
                 <w:color w:val="000000"/>
               </w:rPr>
-              <w:t xml:space="preserve">0.14</w:t>
+              <w:t xml:space="preserve">-0.14</w:t>
             </w:r>
           </w:p>
         </w:tc>
@@ -698,7 +698,7 @@
                 <w:szCs w:val="22"/>
                 <w:color w:val="000000"/>
               </w:rPr>
-              <w:t xml:space="preserve">6.61</w:t>
+              <w:t xml:space="preserve">-6.61</w:t>
             </w:r>
           </w:p>
         </w:tc>
@@ -785,65 +785,65 @@
                 <w:szCs w:val="22"/>
                 <w:color w:val="000000"/>
               </w:rPr>
-              <w:t xml:space="preserve">0.18</w:t>
-            </w:r>
-          </w:p>
-        </w:tc>
-        <w:tc>
-          <w:tcPr>
-            <w:tcBorders/>
-            <w:shd w:val="clear" w:color="auto" w:fill="FFFFFF"/>
-            <w:tcMar>
-              <w:top w:w="0" w:type="dxa"/>
-              <w:bottom w:w="0" w:type="dxa"/>
-              <w:left w:w="0" w:type="dxa"/>
-              <w:right w:w="0" w:type="dxa"/>
-            </w:tcMar>
-            <w:vAlign w:val="center"/>
-          </w:tcPr>
-          <w:p>
-            <w:pPr>
-              <w:jc w:val="left"/>
-              <w:spacing w:after="100" w:before="100" w:line="240"/>
-              <w:ind w:firstLine="0" w:left="100" w:right="100"/>
-            </w:pPr>
-            <w:r xmlns:w="http://schemas.openxmlformats.org/wordprocessingml/2006/main" xmlns:wp="http://schemas.openxmlformats.org/drawingml/2006/wordprocessingDrawing" xmlns:r="http://schemas.openxmlformats.org/officeDocument/2006/relationships" xmlns:w14="http://schemas.microsoft.com/office/word/2010/wordml">
-              <w:rPr>
-                <w:rFonts w:ascii="Arial" w:hAnsi="Arial" w:eastAsia="Arial" w:cs="Arial"/>
-                <w:sz w:val="22"/>
-                <w:szCs w:val="22"/>
-                <w:color w:val="000000"/>
-              </w:rPr>
-              <w:t xml:space="preserve">0.10</w:t>
-            </w:r>
-          </w:p>
-        </w:tc>
-        <w:tc>
-          <w:tcPr>
-            <w:tcBorders/>
-            <w:shd w:val="clear" w:color="auto" w:fill="FFFFFF"/>
-            <w:tcMar>
-              <w:top w:w="0" w:type="dxa"/>
-              <w:bottom w:w="0" w:type="dxa"/>
-              <w:left w:w="0" w:type="dxa"/>
-              <w:right w:w="0" w:type="dxa"/>
-            </w:tcMar>
-            <w:vAlign w:val="center"/>
-          </w:tcPr>
-          <w:p>
-            <w:pPr>
-              <w:jc w:val="left"/>
-              <w:spacing w:after="100" w:before="100" w:line="240"/>
-              <w:ind w:firstLine="0" w:left="100" w:right="100"/>
-            </w:pPr>
-            <w:r xmlns:w="http://schemas.openxmlformats.org/wordprocessingml/2006/main" xmlns:wp="http://schemas.openxmlformats.org/drawingml/2006/wordprocessingDrawing" xmlns:r="http://schemas.openxmlformats.org/officeDocument/2006/relationships" xmlns:w14="http://schemas.microsoft.com/office/word/2010/wordml">
-              <w:rPr>
-                <w:rFonts w:ascii="Arial" w:hAnsi="Arial" w:eastAsia="Arial" w:cs="Arial"/>
-                <w:sz w:val="22"/>
-                <w:szCs w:val="22"/>
-                <w:color w:val="000000"/>
-              </w:rPr>
-              <w:t xml:space="preserve">National vs. ethnic identification</w:t>
+              <w:t xml:space="preserve">-0.10</w:t>
+            </w:r>
+          </w:p>
+        </w:tc>
+        <w:tc>
+          <w:tcPr>
+            <w:tcBorders/>
+            <w:shd w:val="clear" w:color="auto" w:fill="FFFFFF"/>
+            <w:tcMar>
+              <w:top w:w="0" w:type="dxa"/>
+              <w:bottom w:w="0" w:type="dxa"/>
+              <w:left w:w="0" w:type="dxa"/>
+              <w:right w:w="0" w:type="dxa"/>
+            </w:tcMar>
+            <w:vAlign w:val="center"/>
+          </w:tcPr>
+          <w:p>
+            <w:pPr>
+              <w:jc w:val="left"/>
+              <w:spacing w:after="100" w:before="100" w:line="240"/>
+              <w:ind w:firstLine="0" w:left="100" w:right="100"/>
+            </w:pPr>
+            <w:r xmlns:w="http://schemas.openxmlformats.org/wordprocessingml/2006/main" xmlns:wp="http://schemas.openxmlformats.org/drawingml/2006/wordprocessingDrawing" xmlns:r="http://schemas.openxmlformats.org/officeDocument/2006/relationships" xmlns:w14="http://schemas.microsoft.com/office/word/2010/wordml">
+              <w:rPr>
+                <w:rFonts w:ascii="Arial" w:hAnsi="Arial" w:eastAsia="Arial" w:cs="Arial"/>
+                <w:sz w:val="22"/>
+                <w:szCs w:val="22"/>
+                <w:color w:val="000000"/>
+              </w:rPr>
+              <w:t xml:space="preserve">-0.18</w:t>
+            </w:r>
+          </w:p>
+        </w:tc>
+        <w:tc>
+          <w:tcPr>
+            <w:tcBorders/>
+            <w:shd w:val="clear" w:color="auto" w:fill="FFFFFF"/>
+            <w:tcMar>
+              <w:top w:w="0" w:type="dxa"/>
+              <w:bottom w:w="0" w:type="dxa"/>
+              <w:left w:w="0" w:type="dxa"/>
+              <w:right w:w="0" w:type="dxa"/>
+            </w:tcMar>
+            <w:vAlign w:val="center"/>
+          </w:tcPr>
+          <w:p>
+            <w:pPr>
+              <w:jc w:val="left"/>
+              <w:spacing w:after="100" w:before="100" w:line="240"/>
+              <w:ind w:firstLine="0" w:left="100" w:right="100"/>
+            </w:pPr>
+            <w:r xmlns:w="http://schemas.openxmlformats.org/wordprocessingml/2006/main" xmlns:wp="http://schemas.openxmlformats.org/drawingml/2006/wordprocessingDrawing" xmlns:r="http://schemas.openxmlformats.org/officeDocument/2006/relationships" xmlns:w14="http://schemas.microsoft.com/office/word/2010/wordml">
+              <w:rPr>
+                <w:rFonts w:ascii="Arial" w:hAnsi="Arial" w:eastAsia="Arial" w:cs="Arial"/>
+                <w:sz w:val="22"/>
+                <w:szCs w:val="22"/>
+                <w:color w:val="000000"/>
+              </w:rPr>
+              <w:t xml:space="preserve">Ethnic vs. national identification</w:t>
             </w:r>
           </w:p>
         </w:tc>
@@ -1975,7 +1975,7 @@
                 <w:szCs w:val="22"/>
                 <w:color w:val="000000"/>
               </w:rPr>
-              <w:t xml:space="preserve">0.11</w:t>
+              <w:t xml:space="preserve">-0.11</w:t>
             </w:r>
           </w:p>
         </w:tc>
@@ -2033,7 +2033,7 @@
                 <w:szCs w:val="22"/>
                 <w:color w:val="000000"/>
               </w:rPr>
-              <w:t xml:space="preserve">3.54</w:t>
+              <w:t xml:space="preserve">-3.54</w:t>
             </w:r>
           </w:p>
         </w:tc>
@@ -2120,65 +2120,65 @@
                 <w:szCs w:val="22"/>
                 <w:color w:val="000000"/>
               </w:rPr>
-              <w:t xml:space="preserve">0.16</w:t>
-            </w:r>
-          </w:p>
-        </w:tc>
-        <w:tc>
-          <w:tcPr>
-            <w:tcBorders/>
-            <w:shd w:val="clear" w:color="auto" w:fill="FFFFFF"/>
-            <w:tcMar>
-              <w:top w:w="0" w:type="dxa"/>
-              <w:bottom w:w="0" w:type="dxa"/>
-              <w:left w:w="0" w:type="dxa"/>
-              <w:right w:w="0" w:type="dxa"/>
-            </w:tcMar>
-            <w:vAlign w:val="center"/>
-          </w:tcPr>
-          <w:p>
-            <w:pPr>
-              <w:jc w:val="left"/>
-              <w:spacing w:after="100" w:before="100" w:line="240"/>
-              <w:ind w:firstLine="0" w:left="100" w:right="100"/>
-            </w:pPr>
-            <w:r xmlns:w="http://schemas.openxmlformats.org/wordprocessingml/2006/main" xmlns:wp="http://schemas.openxmlformats.org/drawingml/2006/wordprocessingDrawing" xmlns:r="http://schemas.openxmlformats.org/officeDocument/2006/relationships" xmlns:w14="http://schemas.microsoft.com/office/word/2010/wordml">
-              <w:rPr>
-                <w:rFonts w:ascii="Arial" w:hAnsi="Arial" w:eastAsia="Arial" w:cs="Arial"/>
-                <w:sz w:val="22"/>
-                <w:szCs w:val="22"/>
-                <w:color w:val="000000"/>
-              </w:rPr>
-              <w:t xml:space="preserve">0.05</w:t>
-            </w:r>
-          </w:p>
-        </w:tc>
-        <w:tc>
-          <w:tcPr>
-            <w:tcBorders/>
-            <w:shd w:val="clear" w:color="auto" w:fill="FFFFFF"/>
-            <w:tcMar>
-              <w:top w:w="0" w:type="dxa"/>
-              <w:bottom w:w="0" w:type="dxa"/>
-              <w:left w:w="0" w:type="dxa"/>
-              <w:right w:w="0" w:type="dxa"/>
-            </w:tcMar>
-            <w:vAlign w:val="center"/>
-          </w:tcPr>
-          <w:p>
-            <w:pPr>
-              <w:jc w:val="left"/>
-              <w:spacing w:after="100" w:before="100" w:line="240"/>
-              <w:ind w:firstLine="0" w:left="100" w:right="100"/>
-            </w:pPr>
-            <w:r xmlns:w="http://schemas.openxmlformats.org/wordprocessingml/2006/main" xmlns:wp="http://schemas.openxmlformats.org/drawingml/2006/wordprocessingDrawing" xmlns:r="http://schemas.openxmlformats.org/officeDocument/2006/relationships" xmlns:w14="http://schemas.microsoft.com/office/word/2010/wordml">
-              <w:rPr>
-                <w:rFonts w:ascii="Arial" w:hAnsi="Arial" w:eastAsia="Arial" w:cs="Arial"/>
-                <w:sz w:val="22"/>
-                <w:szCs w:val="22"/>
-                <w:color w:val="000000"/>
-              </w:rPr>
-              <w:t xml:space="preserve">Trust for non-coethnics</w:t>
+              <w:t xml:space="preserve">-0.05</w:t>
+            </w:r>
+          </w:p>
+        </w:tc>
+        <w:tc>
+          <w:tcPr>
+            <w:tcBorders/>
+            <w:shd w:val="clear" w:color="auto" w:fill="FFFFFF"/>
+            <w:tcMar>
+              <w:top w:w="0" w:type="dxa"/>
+              <w:bottom w:w="0" w:type="dxa"/>
+              <w:left w:w="0" w:type="dxa"/>
+              <w:right w:w="0" w:type="dxa"/>
+            </w:tcMar>
+            <w:vAlign w:val="center"/>
+          </w:tcPr>
+          <w:p>
+            <w:pPr>
+              <w:jc w:val="left"/>
+              <w:spacing w:after="100" w:before="100" w:line="240"/>
+              <w:ind w:firstLine="0" w:left="100" w:right="100"/>
+            </w:pPr>
+            <w:r xmlns:w="http://schemas.openxmlformats.org/wordprocessingml/2006/main" xmlns:wp="http://schemas.openxmlformats.org/drawingml/2006/wordprocessingDrawing" xmlns:r="http://schemas.openxmlformats.org/officeDocument/2006/relationships" xmlns:w14="http://schemas.microsoft.com/office/word/2010/wordml">
+              <w:rPr>
+                <w:rFonts w:ascii="Arial" w:hAnsi="Arial" w:eastAsia="Arial" w:cs="Arial"/>
+                <w:sz w:val="22"/>
+                <w:szCs w:val="22"/>
+                <w:color w:val="000000"/>
+              </w:rPr>
+              <w:t xml:space="preserve">-0.16</w:t>
+            </w:r>
+          </w:p>
+        </w:tc>
+        <w:tc>
+          <w:tcPr>
+            <w:tcBorders/>
+            <w:shd w:val="clear" w:color="auto" w:fill="FFFFFF"/>
+            <w:tcMar>
+              <w:top w:w="0" w:type="dxa"/>
+              <w:bottom w:w="0" w:type="dxa"/>
+              <w:left w:w="0" w:type="dxa"/>
+              <w:right w:w="0" w:type="dxa"/>
+            </w:tcMar>
+            <w:vAlign w:val="center"/>
+          </w:tcPr>
+          <w:p>
+            <w:pPr>
+              <w:jc w:val="left"/>
+              <w:spacing w:after="100" w:before="100" w:line="240"/>
+              <w:ind w:firstLine="0" w:left="100" w:right="100"/>
+            </w:pPr>
+            <w:r xmlns:w="http://schemas.openxmlformats.org/wordprocessingml/2006/main" xmlns:wp="http://schemas.openxmlformats.org/drawingml/2006/wordprocessingDrawing" xmlns:r="http://schemas.openxmlformats.org/officeDocument/2006/relationships" xmlns:w14="http://schemas.microsoft.com/office/word/2010/wordml">
+              <w:rPr>
+                <w:rFonts w:ascii="Arial" w:hAnsi="Arial" w:eastAsia="Arial" w:cs="Arial"/>
+                <w:sz w:val="22"/>
+                <w:szCs w:val="22"/>
+                <w:color w:val="000000"/>
+              </w:rPr>
+              <w:t xml:space="preserve">Distrust for non-coethnics</w:t>
             </w:r>
           </w:p>
         </w:tc>
@@ -2242,7 +2242,7 @@
                 <w:szCs w:val="22"/>
                 <w:color w:val="000000"/>
               </w:rPr>
-              <w:t xml:space="preserve">-0.09</w:t>
+              <w:t xml:space="preserve">0.09</w:t>
             </w:r>
           </w:p>
         </w:tc>
@@ -2300,7 +2300,7 @@
                 <w:szCs w:val="22"/>
                 <w:color w:val="000000"/>
               </w:rPr>
-              <w:t xml:space="preserve">-2.71</w:t>
+              <w:t xml:space="preserve">2.71</w:t>
             </w:r>
           </w:p>
         </w:tc>
@@ -2387,65 +2387,65 @@
                 <w:szCs w:val="22"/>
                 <w:color w:val="000000"/>
               </w:rPr>
-              <w:t xml:space="preserve">-0.02</w:t>
-            </w:r>
-          </w:p>
-        </w:tc>
-        <w:tc>
-          <w:tcPr>
-            <w:tcBorders/>
-            <w:shd w:val="clear" w:color="auto" w:fill="FFFFFF"/>
-            <w:tcMar>
-              <w:top w:w="0" w:type="dxa"/>
-              <w:bottom w:w="0" w:type="dxa"/>
-              <w:left w:w="0" w:type="dxa"/>
-              <w:right w:w="0" w:type="dxa"/>
-            </w:tcMar>
-            <w:vAlign w:val="center"/>
-          </w:tcPr>
-          <w:p>
-            <w:pPr>
-              <w:jc w:val="left"/>
-              <w:spacing w:after="100" w:before="100" w:line="240"/>
-              <w:ind w:firstLine="0" w:left="100" w:right="100"/>
-            </w:pPr>
-            <w:r xmlns:w="http://schemas.openxmlformats.org/wordprocessingml/2006/main" xmlns:wp="http://schemas.openxmlformats.org/drawingml/2006/wordprocessingDrawing" xmlns:r="http://schemas.openxmlformats.org/officeDocument/2006/relationships" xmlns:w14="http://schemas.microsoft.com/office/word/2010/wordml">
-              <w:rPr>
-                <w:rFonts w:ascii="Arial" w:hAnsi="Arial" w:eastAsia="Arial" w:cs="Arial"/>
-                <w:sz w:val="22"/>
-                <w:szCs w:val="22"/>
-                <w:color w:val="000000"/>
-              </w:rPr>
-              <w:t xml:space="preserve">-0.15</w:t>
-            </w:r>
-          </w:p>
-        </w:tc>
-        <w:tc>
-          <w:tcPr>
-            <w:tcBorders/>
-            <w:shd w:val="clear" w:color="auto" w:fill="FFFFFF"/>
-            <w:tcMar>
-              <w:top w:w="0" w:type="dxa"/>
-              <w:bottom w:w="0" w:type="dxa"/>
-              <w:left w:w="0" w:type="dxa"/>
-              <w:right w:w="0" w:type="dxa"/>
-            </w:tcMar>
-            <w:vAlign w:val="center"/>
-          </w:tcPr>
-          <w:p>
-            <w:pPr>
-              <w:jc w:val="left"/>
-              <w:spacing w:after="100" w:before="100" w:line="240"/>
-              <w:ind w:firstLine="0" w:left="100" w:right="100"/>
-            </w:pPr>
-            <w:r xmlns:w="http://schemas.openxmlformats.org/wordprocessingml/2006/main" xmlns:wp="http://schemas.openxmlformats.org/drawingml/2006/wordprocessingDrawing" xmlns:r="http://schemas.openxmlformats.org/officeDocument/2006/relationships" xmlns:w14="http://schemas.microsoft.com/office/word/2010/wordml">
-              <w:rPr>
-                <w:rFonts w:ascii="Arial" w:hAnsi="Arial" w:eastAsia="Arial" w:cs="Arial"/>
-                <w:sz w:val="22"/>
-                <w:szCs w:val="22"/>
-                <w:color w:val="000000"/>
-              </w:rPr>
-              <w:t xml:space="preserve">Trust for non-coethnics</w:t>
+              <w:t xml:space="preserve">0.15</w:t>
+            </w:r>
+          </w:p>
+        </w:tc>
+        <w:tc>
+          <w:tcPr>
+            <w:tcBorders/>
+            <w:shd w:val="clear" w:color="auto" w:fill="FFFFFF"/>
+            <w:tcMar>
+              <w:top w:w="0" w:type="dxa"/>
+              <w:bottom w:w="0" w:type="dxa"/>
+              <w:left w:w="0" w:type="dxa"/>
+              <w:right w:w="0" w:type="dxa"/>
+            </w:tcMar>
+            <w:vAlign w:val="center"/>
+          </w:tcPr>
+          <w:p>
+            <w:pPr>
+              <w:jc w:val="left"/>
+              <w:spacing w:after="100" w:before="100" w:line="240"/>
+              <w:ind w:firstLine="0" w:left="100" w:right="100"/>
+            </w:pPr>
+            <w:r xmlns:w="http://schemas.openxmlformats.org/wordprocessingml/2006/main" xmlns:wp="http://schemas.openxmlformats.org/drawingml/2006/wordprocessingDrawing" xmlns:r="http://schemas.openxmlformats.org/officeDocument/2006/relationships" xmlns:w14="http://schemas.microsoft.com/office/word/2010/wordml">
+              <w:rPr>
+                <w:rFonts w:ascii="Arial" w:hAnsi="Arial" w:eastAsia="Arial" w:cs="Arial"/>
+                <w:sz w:val="22"/>
+                <w:szCs w:val="22"/>
+                <w:color w:val="000000"/>
+              </w:rPr>
+              <w:t xml:space="preserve">0.02</w:t>
+            </w:r>
+          </w:p>
+        </w:tc>
+        <w:tc>
+          <w:tcPr>
+            <w:tcBorders/>
+            <w:shd w:val="clear" w:color="auto" w:fill="FFFFFF"/>
+            <w:tcMar>
+              <w:top w:w="0" w:type="dxa"/>
+              <w:bottom w:w="0" w:type="dxa"/>
+              <w:left w:w="0" w:type="dxa"/>
+              <w:right w:w="0" w:type="dxa"/>
+            </w:tcMar>
+            <w:vAlign w:val="center"/>
+          </w:tcPr>
+          <w:p>
+            <w:pPr>
+              <w:jc w:val="left"/>
+              <w:spacing w:after="100" w:before="100" w:line="240"/>
+              <w:ind w:firstLine="0" w:left="100" w:right="100"/>
+            </w:pPr>
+            <w:r xmlns:w="http://schemas.openxmlformats.org/wordprocessingml/2006/main" xmlns:wp="http://schemas.openxmlformats.org/drawingml/2006/wordprocessingDrawing" xmlns:r="http://schemas.openxmlformats.org/officeDocument/2006/relationships" xmlns:w14="http://schemas.microsoft.com/office/word/2010/wordml">
+              <w:rPr>
+                <w:rFonts w:ascii="Arial" w:hAnsi="Arial" w:eastAsia="Arial" w:cs="Arial"/>
+                <w:sz w:val="22"/>
+                <w:szCs w:val="22"/>
+                <w:color w:val="000000"/>
+              </w:rPr>
+              <w:t xml:space="preserve">Distrust for non-coethnics</w:t>
             </w:r>
           </w:p>
         </w:tc>
@@ -4111,7 +4111,7 @@
                 <w:szCs w:val="22"/>
                 <w:color w:val="000000"/>
               </w:rPr>
-              <w:t xml:space="preserve">-0.06</w:t>
+              <w:t xml:space="preserve">0.06</w:t>
             </w:r>
           </w:p>
         </w:tc>
@@ -4169,7 +4169,7 @@
                 <w:szCs w:val="22"/>
                 <w:color w:val="000000"/>
               </w:rPr>
-              <w:t xml:space="preserve">-2.50</w:t>
+              <w:t xml:space="preserve">2.50</w:t>
             </w:r>
           </w:p>
         </w:tc>
@@ -4256,65 +4256,65 @@
                 <w:szCs w:val="22"/>
                 <w:color w:val="000000"/>
               </w:rPr>
-              <w:t xml:space="preserve">-0.01</w:t>
-            </w:r>
-          </w:p>
-        </w:tc>
-        <w:tc>
-          <w:tcPr>
-            <w:tcBorders/>
-            <w:shd w:val="clear" w:color="auto" w:fill="FFFFFF"/>
-            <w:tcMar>
-              <w:top w:w="0" w:type="dxa"/>
-              <w:bottom w:w="0" w:type="dxa"/>
-              <w:left w:w="0" w:type="dxa"/>
-              <w:right w:w="0" w:type="dxa"/>
-            </w:tcMar>
-            <w:vAlign w:val="center"/>
-          </w:tcPr>
-          <w:p>
-            <w:pPr>
-              <w:jc w:val="left"/>
-              <w:spacing w:after="100" w:before="100" w:line="240"/>
-              <w:ind w:firstLine="0" w:left="100" w:right="100"/>
-            </w:pPr>
-            <w:r xmlns:w="http://schemas.openxmlformats.org/wordprocessingml/2006/main" xmlns:wp="http://schemas.openxmlformats.org/drawingml/2006/wordprocessingDrawing" xmlns:r="http://schemas.openxmlformats.org/officeDocument/2006/relationships" xmlns:w14="http://schemas.microsoft.com/office/word/2010/wordml">
-              <w:rPr>
-                <w:rFonts w:ascii="Arial" w:hAnsi="Arial" w:eastAsia="Arial" w:cs="Arial"/>
-                <w:sz w:val="22"/>
-                <w:szCs w:val="22"/>
-                <w:color w:val="000000"/>
-              </w:rPr>
-              <w:t xml:space="preserve">-0.12</w:t>
-            </w:r>
-          </w:p>
-        </w:tc>
-        <w:tc>
-          <w:tcPr>
-            <w:tcBorders/>
-            <w:shd w:val="clear" w:color="auto" w:fill="FFFFFF"/>
-            <w:tcMar>
-              <w:top w:w="0" w:type="dxa"/>
-              <w:bottom w:w="0" w:type="dxa"/>
-              <w:left w:w="0" w:type="dxa"/>
-              <w:right w:w="0" w:type="dxa"/>
-            </w:tcMar>
-            <w:vAlign w:val="center"/>
-          </w:tcPr>
-          <w:p>
-            <w:pPr>
-              <w:jc w:val="left"/>
-              <w:spacing w:after="100" w:before="100" w:line="240"/>
-              <w:ind w:firstLine="0" w:left="100" w:right="100"/>
-            </w:pPr>
-            <w:r xmlns:w="http://schemas.openxmlformats.org/wordprocessingml/2006/main" xmlns:wp="http://schemas.openxmlformats.org/drawingml/2006/wordprocessingDrawing" xmlns:r="http://schemas.openxmlformats.org/officeDocument/2006/relationships" xmlns:w14="http://schemas.microsoft.com/office/word/2010/wordml">
-              <w:rPr>
-                <w:rFonts w:ascii="Arial" w:hAnsi="Arial" w:eastAsia="Arial" w:cs="Arial"/>
-                <w:sz w:val="22"/>
-                <w:szCs w:val="22"/>
-                <w:color w:val="000000"/>
-              </w:rPr>
-              <w:t xml:space="preserve">National vs. ethnic identification</w:t>
+              <w:t xml:space="preserve">0.12</w:t>
+            </w:r>
+          </w:p>
+        </w:tc>
+        <w:tc>
+          <w:tcPr>
+            <w:tcBorders/>
+            <w:shd w:val="clear" w:color="auto" w:fill="FFFFFF"/>
+            <w:tcMar>
+              <w:top w:w="0" w:type="dxa"/>
+              <w:bottom w:w="0" w:type="dxa"/>
+              <w:left w:w="0" w:type="dxa"/>
+              <w:right w:w="0" w:type="dxa"/>
+            </w:tcMar>
+            <w:vAlign w:val="center"/>
+          </w:tcPr>
+          <w:p>
+            <w:pPr>
+              <w:jc w:val="left"/>
+              <w:spacing w:after="100" w:before="100" w:line="240"/>
+              <w:ind w:firstLine="0" w:left="100" w:right="100"/>
+            </w:pPr>
+            <w:r xmlns:w="http://schemas.openxmlformats.org/wordprocessingml/2006/main" xmlns:wp="http://schemas.openxmlformats.org/drawingml/2006/wordprocessingDrawing" xmlns:r="http://schemas.openxmlformats.org/officeDocument/2006/relationships" xmlns:w14="http://schemas.microsoft.com/office/word/2010/wordml">
+              <w:rPr>
+                <w:rFonts w:ascii="Arial" w:hAnsi="Arial" w:eastAsia="Arial" w:cs="Arial"/>
+                <w:sz w:val="22"/>
+                <w:szCs w:val="22"/>
+                <w:color w:val="000000"/>
+              </w:rPr>
+              <w:t xml:space="preserve">0.01</w:t>
+            </w:r>
+          </w:p>
+        </w:tc>
+        <w:tc>
+          <w:tcPr>
+            <w:tcBorders/>
+            <w:shd w:val="clear" w:color="auto" w:fill="FFFFFF"/>
+            <w:tcMar>
+              <w:top w:w="0" w:type="dxa"/>
+              <w:bottom w:w="0" w:type="dxa"/>
+              <w:left w:w="0" w:type="dxa"/>
+              <w:right w:w="0" w:type="dxa"/>
+            </w:tcMar>
+            <w:vAlign w:val="center"/>
+          </w:tcPr>
+          <w:p>
+            <w:pPr>
+              <w:jc w:val="left"/>
+              <w:spacing w:after="100" w:before="100" w:line="240"/>
+              <w:ind w:firstLine="0" w:left="100" w:right="100"/>
+            </w:pPr>
+            <w:r xmlns:w="http://schemas.openxmlformats.org/wordprocessingml/2006/main" xmlns:wp="http://schemas.openxmlformats.org/drawingml/2006/wordprocessingDrawing" xmlns:r="http://schemas.openxmlformats.org/officeDocument/2006/relationships" xmlns:w14="http://schemas.microsoft.com/office/word/2010/wordml">
+              <w:rPr>
+                <w:rFonts w:ascii="Arial" w:hAnsi="Arial" w:eastAsia="Arial" w:cs="Arial"/>
+                <w:sz w:val="22"/>
+                <w:szCs w:val="22"/>
+                <w:color w:val="000000"/>
+              </w:rPr>
+              <w:t xml:space="preserve">Ethnic vs. national identification</w:t>
             </w:r>
           </w:p>
         </w:tc>
@@ -4378,6 +4378,35 @@
                 <w:szCs w:val="22"/>
                 <w:color w:val="000000"/>
               </w:rPr>
+              <w:t xml:space="preserve">-0.03</w:t>
+            </w:r>
+          </w:p>
+        </w:tc>
+        <w:tc>
+          <w:tcPr>
+            <w:tcBorders/>
+            <w:shd w:val="clear" w:color="auto" w:fill="FFFFFF"/>
+            <w:tcMar>
+              <w:top w:w="0" w:type="dxa"/>
+              <w:bottom w:w="0" w:type="dxa"/>
+              <w:left w:w="0" w:type="dxa"/>
+              <w:right w:w="0" w:type="dxa"/>
+            </w:tcMar>
+            <w:vAlign w:val="center"/>
+          </w:tcPr>
+          <w:p>
+            <w:pPr>
+              <w:jc w:val="left"/>
+              <w:spacing w:after="100" w:before="100" w:line="240"/>
+              <w:ind w:firstLine="0" w:left="100" w:right="100"/>
+            </w:pPr>
+            <w:r xmlns:w="http://schemas.openxmlformats.org/wordprocessingml/2006/main" xmlns:wp="http://schemas.openxmlformats.org/drawingml/2006/wordprocessingDrawing" xmlns:r="http://schemas.openxmlformats.org/officeDocument/2006/relationships" xmlns:w14="http://schemas.microsoft.com/office/word/2010/wordml">
+              <w:rPr>
+                <w:rFonts w:ascii="Arial" w:hAnsi="Arial" w:eastAsia="Arial" w:cs="Arial"/>
+                <w:sz w:val="22"/>
+                <w:szCs w:val="22"/>
+                <w:color w:val="000000"/>
+              </w:rPr>
               <w:t xml:space="preserve">0.03</w:t>
             </w:r>
           </w:p>
@@ -4407,36 +4436,7 @@
                 <w:szCs w:val="22"/>
                 <w:color w:val="000000"/>
               </w:rPr>
-              <w:t xml:space="preserve">0.03</w:t>
-            </w:r>
-          </w:p>
-        </w:tc>
-        <w:tc>
-          <w:tcPr>
-            <w:tcBorders/>
-            <w:shd w:val="clear" w:color="auto" w:fill="FFFFFF"/>
-            <w:tcMar>
-              <w:top w:w="0" w:type="dxa"/>
-              <w:bottom w:w="0" w:type="dxa"/>
-              <w:left w:w="0" w:type="dxa"/>
-              <w:right w:w="0" w:type="dxa"/>
-            </w:tcMar>
-            <w:vAlign w:val="center"/>
-          </w:tcPr>
-          <w:p>
-            <w:pPr>
-              <w:jc w:val="left"/>
-              <w:spacing w:after="100" w:before="100" w:line="240"/>
-              <w:ind w:firstLine="0" w:left="100" w:right="100"/>
-            </w:pPr>
-            <w:r xmlns:w="http://schemas.openxmlformats.org/wordprocessingml/2006/main" xmlns:wp="http://schemas.openxmlformats.org/drawingml/2006/wordprocessingDrawing" xmlns:r="http://schemas.openxmlformats.org/officeDocument/2006/relationships" xmlns:w14="http://schemas.microsoft.com/office/word/2010/wordml">
-              <w:rPr>
-                <w:rFonts w:ascii="Arial" w:hAnsi="Arial" w:eastAsia="Arial" w:cs="Arial"/>
-                <w:sz w:val="22"/>
-                <w:szCs w:val="22"/>
-                <w:color w:val="000000"/>
-              </w:rPr>
-              <w:t xml:space="preserve">1.32</w:t>
+              <w:t xml:space="preserve">-1.32</w:t>
             </w:r>
           </w:p>
         </w:tc>
@@ -4523,65 +4523,65 @@
                 <w:szCs w:val="22"/>
                 <w:color w:val="000000"/>
               </w:rPr>
-              <w:t xml:space="preserve">0.09</w:t>
-            </w:r>
-          </w:p>
-        </w:tc>
-        <w:tc>
-          <w:tcPr>
-            <w:tcBorders/>
-            <w:shd w:val="clear" w:color="auto" w:fill="FFFFFF"/>
-            <w:tcMar>
-              <w:top w:w="0" w:type="dxa"/>
-              <w:bottom w:w="0" w:type="dxa"/>
-              <w:left w:w="0" w:type="dxa"/>
-              <w:right w:w="0" w:type="dxa"/>
-            </w:tcMar>
-            <w:vAlign w:val="center"/>
-          </w:tcPr>
-          <w:p>
-            <w:pPr>
-              <w:jc w:val="left"/>
-              <w:spacing w:after="100" w:before="100" w:line="240"/>
-              <w:ind w:firstLine="0" w:left="100" w:right="100"/>
-            </w:pPr>
-            <w:r xmlns:w="http://schemas.openxmlformats.org/wordprocessingml/2006/main" xmlns:wp="http://schemas.openxmlformats.org/drawingml/2006/wordprocessingDrawing" xmlns:r="http://schemas.openxmlformats.org/officeDocument/2006/relationships" xmlns:w14="http://schemas.microsoft.com/office/word/2010/wordml">
-              <w:rPr>
-                <w:rFonts w:ascii="Arial" w:hAnsi="Arial" w:eastAsia="Arial" w:cs="Arial"/>
-                <w:sz w:val="22"/>
-                <w:szCs w:val="22"/>
-                <w:color w:val="000000"/>
-              </w:rPr>
-              <w:t xml:space="preserve">-0.02</w:t>
-            </w:r>
-          </w:p>
-        </w:tc>
-        <w:tc>
-          <w:tcPr>
-            <w:tcBorders/>
-            <w:shd w:val="clear" w:color="auto" w:fill="FFFFFF"/>
-            <w:tcMar>
-              <w:top w:w="0" w:type="dxa"/>
-              <w:bottom w:w="0" w:type="dxa"/>
-              <w:left w:w="0" w:type="dxa"/>
-              <w:right w:w="0" w:type="dxa"/>
-            </w:tcMar>
-            <w:vAlign w:val="center"/>
-          </w:tcPr>
-          <w:p>
-            <w:pPr>
-              <w:jc w:val="left"/>
-              <w:spacing w:after="100" w:before="100" w:line="240"/>
-              <w:ind w:firstLine="0" w:left="100" w:right="100"/>
-            </w:pPr>
-            <w:r xmlns:w="http://schemas.openxmlformats.org/wordprocessingml/2006/main" xmlns:wp="http://schemas.openxmlformats.org/drawingml/2006/wordprocessingDrawing" xmlns:r="http://schemas.openxmlformats.org/officeDocument/2006/relationships" xmlns:w14="http://schemas.microsoft.com/office/word/2010/wordml">
-              <w:rPr>
-                <w:rFonts w:ascii="Arial" w:hAnsi="Arial" w:eastAsia="Arial" w:cs="Arial"/>
-                <w:sz w:val="22"/>
-                <w:szCs w:val="22"/>
-                <w:color w:val="000000"/>
-              </w:rPr>
-              <w:t xml:space="preserve">National vs. ethnic identification</w:t>
+              <w:t xml:space="preserve">0.02</w:t>
+            </w:r>
+          </w:p>
+        </w:tc>
+        <w:tc>
+          <w:tcPr>
+            <w:tcBorders/>
+            <w:shd w:val="clear" w:color="auto" w:fill="FFFFFF"/>
+            <w:tcMar>
+              <w:top w:w="0" w:type="dxa"/>
+              <w:bottom w:w="0" w:type="dxa"/>
+              <w:left w:w="0" w:type="dxa"/>
+              <w:right w:w="0" w:type="dxa"/>
+            </w:tcMar>
+            <w:vAlign w:val="center"/>
+          </w:tcPr>
+          <w:p>
+            <w:pPr>
+              <w:jc w:val="left"/>
+              <w:spacing w:after="100" w:before="100" w:line="240"/>
+              <w:ind w:firstLine="0" w:left="100" w:right="100"/>
+            </w:pPr>
+            <w:r xmlns:w="http://schemas.openxmlformats.org/wordprocessingml/2006/main" xmlns:wp="http://schemas.openxmlformats.org/drawingml/2006/wordprocessingDrawing" xmlns:r="http://schemas.openxmlformats.org/officeDocument/2006/relationships" xmlns:w14="http://schemas.microsoft.com/office/word/2010/wordml">
+              <w:rPr>
+                <w:rFonts w:ascii="Arial" w:hAnsi="Arial" w:eastAsia="Arial" w:cs="Arial"/>
+                <w:sz w:val="22"/>
+                <w:szCs w:val="22"/>
+                <w:color w:val="000000"/>
+              </w:rPr>
+              <w:t xml:space="preserve">-0.09</w:t>
+            </w:r>
+          </w:p>
+        </w:tc>
+        <w:tc>
+          <w:tcPr>
+            <w:tcBorders/>
+            <w:shd w:val="clear" w:color="auto" w:fill="FFFFFF"/>
+            <w:tcMar>
+              <w:top w:w="0" w:type="dxa"/>
+              <w:bottom w:w="0" w:type="dxa"/>
+              <w:left w:w="0" w:type="dxa"/>
+              <w:right w:w="0" w:type="dxa"/>
+            </w:tcMar>
+            <w:vAlign w:val="center"/>
+          </w:tcPr>
+          <w:p>
+            <w:pPr>
+              <w:jc w:val="left"/>
+              <w:spacing w:after="100" w:before="100" w:line="240"/>
+              <w:ind w:firstLine="0" w:left="100" w:right="100"/>
+            </w:pPr>
+            <w:r xmlns:w="http://schemas.openxmlformats.org/wordprocessingml/2006/main" xmlns:wp="http://schemas.openxmlformats.org/drawingml/2006/wordprocessingDrawing" xmlns:r="http://schemas.openxmlformats.org/officeDocument/2006/relationships" xmlns:w14="http://schemas.microsoft.com/office/word/2010/wordml">
+              <w:rPr>
+                <w:rFonts w:ascii="Arial" w:hAnsi="Arial" w:eastAsia="Arial" w:cs="Arial"/>
+                <w:sz w:val="22"/>
+                <w:szCs w:val="22"/>
+                <w:color w:val="000000"/>
+              </w:rPr>
+              <w:t xml:space="preserve">Ethnic vs. national identification</w:t>
             </w:r>
           </w:p>
         </w:tc>
@@ -5713,7 +5713,7 @@
                 <w:szCs w:val="22"/>
                 <w:color w:val="000000"/>
               </w:rPr>
-              <w:t xml:space="preserve">0.07</w:t>
+              <w:t xml:space="preserve">-0.07</w:t>
             </w:r>
           </w:p>
         </w:tc>
@@ -5771,7 +5771,7 @@
                 <w:szCs w:val="22"/>
                 <w:color w:val="000000"/>
               </w:rPr>
-              <w:t xml:space="preserve">1.68</w:t>
+              <w:t xml:space="preserve">-1.68</w:t>
             </w:r>
           </w:p>
         </w:tc>
@@ -5858,65 +5858,65 @@
                 <w:szCs w:val="22"/>
                 <w:color w:val="000000"/>
               </w:rPr>
-              <w:t xml:space="preserve">0.15</w:t>
-            </w:r>
-          </w:p>
-        </w:tc>
-        <w:tc>
-          <w:tcPr>
-            <w:tcBorders/>
-            <w:shd w:val="clear" w:color="auto" w:fill="FFFFFF"/>
-            <w:tcMar>
-              <w:top w:w="0" w:type="dxa"/>
-              <w:bottom w:w="0" w:type="dxa"/>
-              <w:left w:w="0" w:type="dxa"/>
-              <w:right w:w="0" w:type="dxa"/>
-            </w:tcMar>
-            <w:vAlign w:val="center"/>
-          </w:tcPr>
-          <w:p>
-            <w:pPr>
-              <w:jc w:val="left"/>
-              <w:spacing w:after="100" w:before="100" w:line="240"/>
-              <w:ind w:firstLine="0" w:left="100" w:right="100"/>
-            </w:pPr>
-            <w:r xmlns:w="http://schemas.openxmlformats.org/wordprocessingml/2006/main" xmlns:wp="http://schemas.openxmlformats.org/drawingml/2006/wordprocessingDrawing" xmlns:r="http://schemas.openxmlformats.org/officeDocument/2006/relationships" xmlns:w14="http://schemas.microsoft.com/office/word/2010/wordml">
-              <w:rPr>
-                <w:rFonts w:ascii="Arial" w:hAnsi="Arial" w:eastAsia="Arial" w:cs="Arial"/>
-                <w:sz w:val="22"/>
-                <w:szCs w:val="22"/>
-                <w:color w:val="000000"/>
-              </w:rPr>
-              <w:t xml:space="preserve">-0.01</w:t>
-            </w:r>
-          </w:p>
-        </w:tc>
-        <w:tc>
-          <w:tcPr>
-            <w:tcBorders/>
-            <w:shd w:val="clear" w:color="auto" w:fill="FFFFFF"/>
-            <w:tcMar>
-              <w:top w:w="0" w:type="dxa"/>
-              <w:bottom w:w="0" w:type="dxa"/>
-              <w:left w:w="0" w:type="dxa"/>
-              <w:right w:w="0" w:type="dxa"/>
-            </w:tcMar>
-            <w:vAlign w:val="center"/>
-          </w:tcPr>
-          <w:p>
-            <w:pPr>
-              <w:jc w:val="left"/>
-              <w:spacing w:after="100" w:before="100" w:line="240"/>
-              <w:ind w:firstLine="0" w:left="100" w:right="100"/>
-            </w:pPr>
-            <w:r xmlns:w="http://schemas.openxmlformats.org/wordprocessingml/2006/main" xmlns:wp="http://schemas.openxmlformats.org/drawingml/2006/wordprocessingDrawing" xmlns:r="http://schemas.openxmlformats.org/officeDocument/2006/relationships" xmlns:w14="http://schemas.microsoft.com/office/word/2010/wordml">
-              <w:rPr>
-                <w:rFonts w:ascii="Arial" w:hAnsi="Arial" w:eastAsia="Arial" w:cs="Arial"/>
-                <w:sz w:val="22"/>
-                <w:szCs w:val="22"/>
-                <w:color w:val="000000"/>
-              </w:rPr>
-              <w:t xml:space="preserve">Trust for non-coethnics</w:t>
+              <w:t xml:space="preserve">0.01</w:t>
+            </w:r>
+          </w:p>
+        </w:tc>
+        <w:tc>
+          <w:tcPr>
+            <w:tcBorders/>
+            <w:shd w:val="clear" w:color="auto" w:fill="FFFFFF"/>
+            <w:tcMar>
+              <w:top w:w="0" w:type="dxa"/>
+              <w:bottom w:w="0" w:type="dxa"/>
+              <w:left w:w="0" w:type="dxa"/>
+              <w:right w:w="0" w:type="dxa"/>
+            </w:tcMar>
+            <w:vAlign w:val="center"/>
+          </w:tcPr>
+          <w:p>
+            <w:pPr>
+              <w:jc w:val="left"/>
+              <w:spacing w:after="100" w:before="100" w:line="240"/>
+              <w:ind w:firstLine="0" w:left="100" w:right="100"/>
+            </w:pPr>
+            <w:r xmlns:w="http://schemas.openxmlformats.org/wordprocessingml/2006/main" xmlns:wp="http://schemas.openxmlformats.org/drawingml/2006/wordprocessingDrawing" xmlns:r="http://schemas.openxmlformats.org/officeDocument/2006/relationships" xmlns:w14="http://schemas.microsoft.com/office/word/2010/wordml">
+              <w:rPr>
+                <w:rFonts w:ascii="Arial" w:hAnsi="Arial" w:eastAsia="Arial" w:cs="Arial"/>
+                <w:sz w:val="22"/>
+                <w:szCs w:val="22"/>
+                <w:color w:val="000000"/>
+              </w:rPr>
+              <w:t xml:space="preserve">-0.15</w:t>
+            </w:r>
+          </w:p>
+        </w:tc>
+        <w:tc>
+          <w:tcPr>
+            <w:tcBorders/>
+            <w:shd w:val="clear" w:color="auto" w:fill="FFFFFF"/>
+            <w:tcMar>
+              <w:top w:w="0" w:type="dxa"/>
+              <w:bottom w:w="0" w:type="dxa"/>
+              <w:left w:w="0" w:type="dxa"/>
+              <w:right w:w="0" w:type="dxa"/>
+            </w:tcMar>
+            <w:vAlign w:val="center"/>
+          </w:tcPr>
+          <w:p>
+            <w:pPr>
+              <w:jc w:val="left"/>
+              <w:spacing w:after="100" w:before="100" w:line="240"/>
+              <w:ind w:firstLine="0" w:left="100" w:right="100"/>
+            </w:pPr>
+            <w:r xmlns:w="http://schemas.openxmlformats.org/wordprocessingml/2006/main" xmlns:wp="http://schemas.openxmlformats.org/drawingml/2006/wordprocessingDrawing" xmlns:r="http://schemas.openxmlformats.org/officeDocument/2006/relationships" xmlns:w14="http://schemas.microsoft.com/office/word/2010/wordml">
+              <w:rPr>
+                <w:rFonts w:ascii="Arial" w:hAnsi="Arial" w:eastAsia="Arial" w:cs="Arial"/>
+                <w:sz w:val="22"/>
+                <w:szCs w:val="22"/>
+                <w:color w:val="000000"/>
+              </w:rPr>
+              <w:t xml:space="preserve">Distrust for non-coethnics</w:t>
             </w:r>
           </w:p>
         </w:tc>
@@ -6038,7 +6038,7 @@
                 <w:szCs w:val="22"/>
                 <w:color w:val="000000"/>
               </w:rPr>
-              <w:t xml:space="preserve">0.01</w:t>
+              <w:t xml:space="preserve">-0.01</w:t>
             </w:r>
           </w:p>
         </w:tc>
@@ -6183,7 +6183,7 @@
                 <w:szCs w:val="22"/>
                 <w:color w:val="000000"/>
               </w:rPr>
-              <w:t xml:space="preserve">Trust for non-coethnics</w:t>
+              <w:t xml:space="preserve">Distrust for non-coethnics</w:t>
             </w:r>
           </w:p>
         </w:tc>
@@ -7849,7 +7849,7 @@
                 <w:szCs w:val="22"/>
                 <w:color w:val="000000"/>
               </w:rPr>
-              <w:t xml:space="preserve">-0.09</w:t>
+              <w:t xml:space="preserve">0.09</w:t>
             </w:r>
           </w:p>
         </w:tc>
@@ -7907,7 +7907,7 @@
                 <w:szCs w:val="22"/>
                 <w:color w:val="000000"/>
               </w:rPr>
-              <w:t xml:space="preserve">-2.34</w:t>
+              <w:t xml:space="preserve">2.34</w:t>
             </w:r>
           </w:p>
         </w:tc>
@@ -7994,65 +7994,65 @@
                 <w:szCs w:val="22"/>
                 <w:color w:val="000000"/>
               </w:rPr>
-              <w:t xml:space="preserve">-0.01</w:t>
-            </w:r>
-          </w:p>
-        </w:tc>
-        <w:tc>
-          <w:tcPr>
-            <w:tcBorders/>
-            <w:shd w:val="clear" w:color="auto" w:fill="FFFFFF"/>
-            <w:tcMar>
-              <w:top w:w="0" w:type="dxa"/>
-              <w:bottom w:w="0" w:type="dxa"/>
-              <w:left w:w="0" w:type="dxa"/>
-              <w:right w:w="0" w:type="dxa"/>
-            </w:tcMar>
-            <w:vAlign w:val="center"/>
-          </w:tcPr>
-          <w:p>
-            <w:pPr>
-              <w:jc w:val="left"/>
-              <w:spacing w:after="100" w:before="100" w:line="240"/>
-              <w:ind w:firstLine="0" w:left="100" w:right="100"/>
-            </w:pPr>
-            <w:r xmlns:w="http://schemas.openxmlformats.org/wordprocessingml/2006/main" xmlns:wp="http://schemas.openxmlformats.org/drawingml/2006/wordprocessingDrawing" xmlns:r="http://schemas.openxmlformats.org/officeDocument/2006/relationships" xmlns:w14="http://schemas.microsoft.com/office/word/2010/wordml">
-              <w:rPr>
-                <w:rFonts w:ascii="Arial" w:hAnsi="Arial" w:eastAsia="Arial" w:cs="Arial"/>
-                <w:sz w:val="22"/>
-                <w:szCs w:val="22"/>
-                <w:color w:val="000000"/>
-              </w:rPr>
-              <w:t xml:space="preserve">-0.16</w:t>
-            </w:r>
-          </w:p>
-        </w:tc>
-        <w:tc>
-          <w:tcPr>
-            <w:tcBorders/>
-            <w:shd w:val="clear" w:color="auto" w:fill="FFFFFF"/>
-            <w:tcMar>
-              <w:top w:w="0" w:type="dxa"/>
-              <w:bottom w:w="0" w:type="dxa"/>
-              <w:left w:w="0" w:type="dxa"/>
-              <w:right w:w="0" w:type="dxa"/>
-            </w:tcMar>
-            <w:vAlign w:val="center"/>
-          </w:tcPr>
-          <w:p>
-            <w:pPr>
-              <w:jc w:val="left"/>
-              <w:spacing w:after="100" w:before="100" w:line="240"/>
-              <w:ind w:firstLine="0" w:left="100" w:right="100"/>
-            </w:pPr>
-            <w:r xmlns:w="http://schemas.openxmlformats.org/wordprocessingml/2006/main" xmlns:wp="http://schemas.openxmlformats.org/drawingml/2006/wordprocessingDrawing" xmlns:r="http://schemas.openxmlformats.org/officeDocument/2006/relationships" xmlns:w14="http://schemas.microsoft.com/office/word/2010/wordml">
-              <w:rPr>
-                <w:rFonts w:ascii="Arial" w:hAnsi="Arial" w:eastAsia="Arial" w:cs="Arial"/>
-                <w:sz w:val="22"/>
-                <w:szCs w:val="22"/>
-                <w:color w:val="000000"/>
-              </w:rPr>
-              <w:t xml:space="preserve">National vs. ethnic identification</w:t>
+              <w:t xml:space="preserve">0.16</w:t>
+            </w:r>
+          </w:p>
+        </w:tc>
+        <w:tc>
+          <w:tcPr>
+            <w:tcBorders/>
+            <w:shd w:val="clear" w:color="auto" w:fill="FFFFFF"/>
+            <w:tcMar>
+              <w:top w:w="0" w:type="dxa"/>
+              <w:bottom w:w="0" w:type="dxa"/>
+              <w:left w:w="0" w:type="dxa"/>
+              <w:right w:w="0" w:type="dxa"/>
+            </w:tcMar>
+            <w:vAlign w:val="center"/>
+          </w:tcPr>
+          <w:p>
+            <w:pPr>
+              <w:jc w:val="left"/>
+              <w:spacing w:after="100" w:before="100" w:line="240"/>
+              <w:ind w:firstLine="0" w:left="100" w:right="100"/>
+            </w:pPr>
+            <w:r xmlns:w="http://schemas.openxmlformats.org/wordprocessingml/2006/main" xmlns:wp="http://schemas.openxmlformats.org/drawingml/2006/wordprocessingDrawing" xmlns:r="http://schemas.openxmlformats.org/officeDocument/2006/relationships" xmlns:w14="http://schemas.microsoft.com/office/word/2010/wordml">
+              <w:rPr>
+                <w:rFonts w:ascii="Arial" w:hAnsi="Arial" w:eastAsia="Arial" w:cs="Arial"/>
+                <w:sz w:val="22"/>
+                <w:szCs w:val="22"/>
+                <w:color w:val="000000"/>
+              </w:rPr>
+              <w:t xml:space="preserve">0.01</w:t>
+            </w:r>
+          </w:p>
+        </w:tc>
+        <w:tc>
+          <w:tcPr>
+            <w:tcBorders/>
+            <w:shd w:val="clear" w:color="auto" w:fill="FFFFFF"/>
+            <w:tcMar>
+              <w:top w:w="0" w:type="dxa"/>
+              <w:bottom w:w="0" w:type="dxa"/>
+              <w:left w:w="0" w:type="dxa"/>
+              <w:right w:w="0" w:type="dxa"/>
+            </w:tcMar>
+            <w:vAlign w:val="center"/>
+          </w:tcPr>
+          <w:p>
+            <w:pPr>
+              <w:jc w:val="left"/>
+              <w:spacing w:after="100" w:before="100" w:line="240"/>
+              <w:ind w:firstLine="0" w:left="100" w:right="100"/>
+            </w:pPr>
+            <w:r xmlns:w="http://schemas.openxmlformats.org/wordprocessingml/2006/main" xmlns:wp="http://schemas.openxmlformats.org/drawingml/2006/wordprocessingDrawing" xmlns:r="http://schemas.openxmlformats.org/officeDocument/2006/relationships" xmlns:w14="http://schemas.microsoft.com/office/word/2010/wordml">
+              <w:rPr>
+                <w:rFonts w:ascii="Arial" w:hAnsi="Arial" w:eastAsia="Arial" w:cs="Arial"/>
+                <w:sz w:val="22"/>
+                <w:szCs w:val="22"/>
+                <w:color w:val="000000"/>
+              </w:rPr>
+              <w:t xml:space="preserve">Ethnic vs. national identification</w:t>
             </w:r>
           </w:p>
         </w:tc>
@@ -8116,7 +8116,7 @@
                 <w:szCs w:val="22"/>
                 <w:color w:val="000000"/>
               </w:rPr>
-              <w:t xml:space="preserve">0.02</w:t>
+              <w:t xml:space="preserve">-0.02</w:t>
             </w:r>
           </w:p>
         </w:tc>
@@ -8174,7 +8174,7 @@
                 <w:szCs w:val="22"/>
                 <w:color w:val="000000"/>
               </w:rPr>
-              <w:t xml:space="preserve">0.55</w:t>
+              <w:t xml:space="preserve">-0.55</w:t>
             </w:r>
           </w:p>
         </w:tc>
@@ -8261,65 +8261,65 @@
                 <w:szCs w:val="22"/>
                 <w:color w:val="000000"/>
               </w:rPr>
-              <w:t xml:space="preserve">0.08</w:t>
-            </w:r>
-          </w:p>
-        </w:tc>
-        <w:tc>
-          <w:tcPr>
-            <w:tcBorders/>
-            <w:shd w:val="clear" w:color="auto" w:fill="FFFFFF"/>
-            <w:tcMar>
-              <w:top w:w="0" w:type="dxa"/>
-              <w:bottom w:w="0" w:type="dxa"/>
-              <w:left w:w="0" w:type="dxa"/>
-              <w:right w:w="0" w:type="dxa"/>
-            </w:tcMar>
-            <w:vAlign w:val="center"/>
-          </w:tcPr>
-          <w:p>
-            <w:pPr>
-              <w:jc w:val="left"/>
-              <w:spacing w:after="100" w:before="100" w:line="240"/>
-              <w:ind w:firstLine="0" w:left="100" w:right="100"/>
-            </w:pPr>
-            <w:r xmlns:w="http://schemas.openxmlformats.org/wordprocessingml/2006/main" xmlns:wp="http://schemas.openxmlformats.org/drawingml/2006/wordprocessingDrawing" xmlns:r="http://schemas.openxmlformats.org/officeDocument/2006/relationships" xmlns:w14="http://schemas.microsoft.com/office/word/2010/wordml">
-              <w:rPr>
-                <w:rFonts w:ascii="Arial" w:hAnsi="Arial" w:eastAsia="Arial" w:cs="Arial"/>
-                <w:sz w:val="22"/>
-                <w:szCs w:val="22"/>
-                <w:color w:val="000000"/>
-              </w:rPr>
-              <w:t xml:space="preserve">-0.04</w:t>
-            </w:r>
-          </w:p>
-        </w:tc>
-        <w:tc>
-          <w:tcPr>
-            <w:tcBorders/>
-            <w:shd w:val="clear" w:color="auto" w:fill="FFFFFF"/>
-            <w:tcMar>
-              <w:top w:w="0" w:type="dxa"/>
-              <w:bottom w:w="0" w:type="dxa"/>
-              <w:left w:w="0" w:type="dxa"/>
-              <w:right w:w="0" w:type="dxa"/>
-            </w:tcMar>
-            <w:vAlign w:val="center"/>
-          </w:tcPr>
-          <w:p>
-            <w:pPr>
-              <w:jc w:val="left"/>
-              <w:spacing w:after="100" w:before="100" w:line="240"/>
-              <w:ind w:firstLine="0" w:left="100" w:right="100"/>
-            </w:pPr>
-            <w:r xmlns:w="http://schemas.openxmlformats.org/wordprocessingml/2006/main" xmlns:wp="http://schemas.openxmlformats.org/drawingml/2006/wordprocessingDrawing" xmlns:r="http://schemas.openxmlformats.org/officeDocument/2006/relationships" xmlns:w14="http://schemas.microsoft.com/office/word/2010/wordml">
-              <w:rPr>
-                <w:rFonts w:ascii="Arial" w:hAnsi="Arial" w:eastAsia="Arial" w:cs="Arial"/>
-                <w:sz w:val="22"/>
-                <w:szCs w:val="22"/>
-                <w:color w:val="000000"/>
-              </w:rPr>
-              <w:t xml:space="preserve">National vs. ethnic identification</w:t>
+              <w:t xml:space="preserve">0.04</w:t>
+            </w:r>
+          </w:p>
+        </w:tc>
+        <w:tc>
+          <w:tcPr>
+            <w:tcBorders/>
+            <w:shd w:val="clear" w:color="auto" w:fill="FFFFFF"/>
+            <w:tcMar>
+              <w:top w:w="0" w:type="dxa"/>
+              <w:bottom w:w="0" w:type="dxa"/>
+              <w:left w:w="0" w:type="dxa"/>
+              <w:right w:w="0" w:type="dxa"/>
+            </w:tcMar>
+            <w:vAlign w:val="center"/>
+          </w:tcPr>
+          <w:p>
+            <w:pPr>
+              <w:jc w:val="left"/>
+              <w:spacing w:after="100" w:before="100" w:line="240"/>
+              <w:ind w:firstLine="0" w:left="100" w:right="100"/>
+            </w:pPr>
+            <w:r xmlns:w="http://schemas.openxmlformats.org/wordprocessingml/2006/main" xmlns:wp="http://schemas.openxmlformats.org/drawingml/2006/wordprocessingDrawing" xmlns:r="http://schemas.openxmlformats.org/officeDocument/2006/relationships" xmlns:w14="http://schemas.microsoft.com/office/word/2010/wordml">
+              <w:rPr>
+                <w:rFonts w:ascii="Arial" w:hAnsi="Arial" w:eastAsia="Arial" w:cs="Arial"/>
+                <w:sz w:val="22"/>
+                <w:szCs w:val="22"/>
+                <w:color w:val="000000"/>
+              </w:rPr>
+              <w:t xml:space="preserve">-0.08</w:t>
+            </w:r>
+          </w:p>
+        </w:tc>
+        <w:tc>
+          <w:tcPr>
+            <w:tcBorders/>
+            <w:shd w:val="clear" w:color="auto" w:fill="FFFFFF"/>
+            <w:tcMar>
+              <w:top w:w="0" w:type="dxa"/>
+              <w:bottom w:w="0" w:type="dxa"/>
+              <w:left w:w="0" w:type="dxa"/>
+              <w:right w:w="0" w:type="dxa"/>
+            </w:tcMar>
+            <w:vAlign w:val="center"/>
+          </w:tcPr>
+          <w:p>
+            <w:pPr>
+              <w:jc w:val="left"/>
+              <w:spacing w:after="100" w:before="100" w:line="240"/>
+              <w:ind w:firstLine="0" w:left="100" w:right="100"/>
+            </w:pPr>
+            <w:r xmlns:w="http://schemas.openxmlformats.org/wordprocessingml/2006/main" xmlns:wp="http://schemas.openxmlformats.org/drawingml/2006/wordprocessingDrawing" xmlns:r="http://schemas.openxmlformats.org/officeDocument/2006/relationships" xmlns:w14="http://schemas.microsoft.com/office/word/2010/wordml">
+              <w:rPr>
+                <w:rFonts w:ascii="Arial" w:hAnsi="Arial" w:eastAsia="Arial" w:cs="Arial"/>
+                <w:sz w:val="22"/>
+                <w:szCs w:val="22"/>
+                <w:color w:val="000000"/>
+              </w:rPr>
+              <w:t xml:space="preserve">Ethnic vs. national identification</w:t>
             </w:r>
           </w:p>
         </w:tc>
@@ -9451,7 +9451,7 @@
                 <w:szCs w:val="22"/>
                 <w:color w:val="000000"/>
               </w:rPr>
-              <w:t xml:space="preserve">0.02</w:t>
+              <w:t xml:space="preserve">-0.02</w:t>
             </w:r>
           </w:p>
         </w:tc>
@@ -9509,7 +9509,7 @@
                 <w:szCs w:val="22"/>
                 <w:color w:val="000000"/>
               </w:rPr>
-              <w:t xml:space="preserve">0.39</w:t>
+              <w:t xml:space="preserve">-0.39</w:t>
             </w:r>
           </w:p>
         </w:tc>
@@ -9596,65 +9596,65 @@
                 <w:szCs w:val="22"/>
                 <w:color w:val="000000"/>
               </w:rPr>
-              <w:t xml:space="preserve">0.14</w:t>
-            </w:r>
-          </w:p>
-        </w:tc>
-        <w:tc>
-          <w:tcPr>
-            <w:tcBorders/>
-            <w:shd w:val="clear" w:color="auto" w:fill="FFFFFF"/>
-            <w:tcMar>
-              <w:top w:w="0" w:type="dxa"/>
-              <w:bottom w:w="0" w:type="dxa"/>
-              <w:left w:w="0" w:type="dxa"/>
-              <w:right w:w="0" w:type="dxa"/>
-            </w:tcMar>
-            <w:vAlign w:val="center"/>
-          </w:tcPr>
-          <w:p>
-            <w:pPr>
-              <w:jc w:val="left"/>
-              <w:spacing w:after="100" w:before="100" w:line="240"/>
-              <w:ind w:firstLine="0" w:left="100" w:right="100"/>
-            </w:pPr>
-            <w:r xmlns:w="http://schemas.openxmlformats.org/wordprocessingml/2006/main" xmlns:wp="http://schemas.openxmlformats.org/drawingml/2006/wordprocessingDrawing" xmlns:r="http://schemas.openxmlformats.org/officeDocument/2006/relationships" xmlns:w14="http://schemas.microsoft.com/office/word/2010/wordml">
-              <w:rPr>
-                <w:rFonts w:ascii="Arial" w:hAnsi="Arial" w:eastAsia="Arial" w:cs="Arial"/>
-                <w:sz w:val="22"/>
-                <w:szCs w:val="22"/>
-                <w:color w:val="000000"/>
-              </w:rPr>
-              <w:t xml:space="preserve">-0.09</w:t>
-            </w:r>
-          </w:p>
-        </w:tc>
-        <w:tc>
-          <w:tcPr>
-            <w:tcBorders/>
-            <w:shd w:val="clear" w:color="auto" w:fill="FFFFFF"/>
-            <w:tcMar>
-              <w:top w:w="0" w:type="dxa"/>
-              <w:bottom w:w="0" w:type="dxa"/>
-              <w:left w:w="0" w:type="dxa"/>
-              <w:right w:w="0" w:type="dxa"/>
-            </w:tcMar>
-            <w:vAlign w:val="center"/>
-          </w:tcPr>
-          <w:p>
-            <w:pPr>
-              <w:jc w:val="left"/>
-              <w:spacing w:after="100" w:before="100" w:line="240"/>
-              <w:ind w:firstLine="0" w:left="100" w:right="100"/>
-            </w:pPr>
-            <w:r xmlns:w="http://schemas.openxmlformats.org/wordprocessingml/2006/main" xmlns:wp="http://schemas.openxmlformats.org/drawingml/2006/wordprocessingDrawing" xmlns:r="http://schemas.openxmlformats.org/officeDocument/2006/relationships" xmlns:w14="http://schemas.microsoft.com/office/word/2010/wordml">
-              <w:rPr>
-                <w:rFonts w:ascii="Arial" w:hAnsi="Arial" w:eastAsia="Arial" w:cs="Arial"/>
-                <w:sz w:val="22"/>
-                <w:szCs w:val="22"/>
-                <w:color w:val="000000"/>
-              </w:rPr>
-              <w:t xml:space="preserve">Trust for non-coethnics</w:t>
+              <w:t xml:space="preserve">0.09</w:t>
+            </w:r>
+          </w:p>
+        </w:tc>
+        <w:tc>
+          <w:tcPr>
+            <w:tcBorders/>
+            <w:shd w:val="clear" w:color="auto" w:fill="FFFFFF"/>
+            <w:tcMar>
+              <w:top w:w="0" w:type="dxa"/>
+              <w:bottom w:w="0" w:type="dxa"/>
+              <w:left w:w="0" w:type="dxa"/>
+              <w:right w:w="0" w:type="dxa"/>
+            </w:tcMar>
+            <w:vAlign w:val="center"/>
+          </w:tcPr>
+          <w:p>
+            <w:pPr>
+              <w:jc w:val="left"/>
+              <w:spacing w:after="100" w:before="100" w:line="240"/>
+              <w:ind w:firstLine="0" w:left="100" w:right="100"/>
+            </w:pPr>
+            <w:r xmlns:w="http://schemas.openxmlformats.org/wordprocessingml/2006/main" xmlns:wp="http://schemas.openxmlformats.org/drawingml/2006/wordprocessingDrawing" xmlns:r="http://schemas.openxmlformats.org/officeDocument/2006/relationships" xmlns:w14="http://schemas.microsoft.com/office/word/2010/wordml">
+              <w:rPr>
+                <w:rFonts w:ascii="Arial" w:hAnsi="Arial" w:eastAsia="Arial" w:cs="Arial"/>
+                <w:sz w:val="22"/>
+                <w:szCs w:val="22"/>
+                <w:color w:val="000000"/>
+              </w:rPr>
+              <w:t xml:space="preserve">-0.14</w:t>
+            </w:r>
+          </w:p>
+        </w:tc>
+        <w:tc>
+          <w:tcPr>
+            <w:tcBorders/>
+            <w:shd w:val="clear" w:color="auto" w:fill="FFFFFF"/>
+            <w:tcMar>
+              <w:top w:w="0" w:type="dxa"/>
+              <w:bottom w:w="0" w:type="dxa"/>
+              <w:left w:w="0" w:type="dxa"/>
+              <w:right w:w="0" w:type="dxa"/>
+            </w:tcMar>
+            <w:vAlign w:val="center"/>
+          </w:tcPr>
+          <w:p>
+            <w:pPr>
+              <w:jc w:val="left"/>
+              <w:spacing w:after="100" w:before="100" w:line="240"/>
+              <w:ind w:firstLine="0" w:left="100" w:right="100"/>
+            </w:pPr>
+            <w:r xmlns:w="http://schemas.openxmlformats.org/wordprocessingml/2006/main" xmlns:wp="http://schemas.openxmlformats.org/drawingml/2006/wordprocessingDrawing" xmlns:r="http://schemas.openxmlformats.org/officeDocument/2006/relationships" xmlns:w14="http://schemas.microsoft.com/office/word/2010/wordml">
+              <w:rPr>
+                <w:rFonts w:ascii="Arial" w:hAnsi="Arial" w:eastAsia="Arial" w:cs="Arial"/>
+                <w:sz w:val="22"/>
+                <w:szCs w:val="22"/>
+                <w:color w:val="000000"/>
+              </w:rPr>
+              <w:t xml:space="preserve">Distrust for non-coethnics</w:t>
             </w:r>
           </w:p>
         </w:tc>
@@ -9718,7 +9718,7 @@
                 <w:szCs w:val="22"/>
                 <w:color w:val="000000"/>
               </w:rPr>
-              <w:t xml:space="preserve">-0.02</w:t>
+              <w:t xml:space="preserve">0.02</w:t>
             </w:r>
           </w:p>
         </w:tc>
@@ -9776,7 +9776,7 @@
                 <w:szCs w:val="22"/>
                 <w:color w:val="000000"/>
               </w:rPr>
-              <w:t xml:space="preserve">-0.42</w:t>
+              <w:t xml:space="preserve">0.42</w:t>
             </w:r>
           </w:p>
         </w:tc>
@@ -9863,65 +9863,65 @@
                 <w:szCs w:val="22"/>
                 <w:color w:val="000000"/>
               </w:rPr>
-              <w:t xml:space="preserve">0.07</w:t>
-            </w:r>
-          </w:p>
-        </w:tc>
-        <w:tc>
-          <w:tcPr>
-            <w:tcBorders/>
-            <w:shd w:val="clear" w:color="auto" w:fill="FFFFFF"/>
-            <w:tcMar>
-              <w:top w:w="0" w:type="dxa"/>
-              <w:bottom w:w="0" w:type="dxa"/>
-              <w:left w:w="0" w:type="dxa"/>
-              <w:right w:w="0" w:type="dxa"/>
-            </w:tcMar>
-            <w:vAlign w:val="center"/>
-          </w:tcPr>
-          <w:p>
-            <w:pPr>
-              <w:jc w:val="left"/>
-              <w:spacing w:after="100" w:before="100" w:line="240"/>
-              <w:ind w:firstLine="0" w:left="100" w:right="100"/>
-            </w:pPr>
-            <w:r xmlns:w="http://schemas.openxmlformats.org/wordprocessingml/2006/main" xmlns:wp="http://schemas.openxmlformats.org/drawingml/2006/wordprocessingDrawing" xmlns:r="http://schemas.openxmlformats.org/officeDocument/2006/relationships" xmlns:w14="http://schemas.microsoft.com/office/word/2010/wordml">
-              <w:rPr>
-                <w:rFonts w:ascii="Arial" w:hAnsi="Arial" w:eastAsia="Arial" w:cs="Arial"/>
-                <w:sz w:val="22"/>
-                <w:szCs w:val="22"/>
-                <w:color w:val="000000"/>
-              </w:rPr>
-              <w:t xml:space="preserve">-0.11</w:t>
-            </w:r>
-          </w:p>
-        </w:tc>
-        <w:tc>
-          <w:tcPr>
-            <w:tcBorders/>
-            <w:shd w:val="clear" w:color="auto" w:fill="FFFFFF"/>
-            <w:tcMar>
-              <w:top w:w="0" w:type="dxa"/>
-              <w:bottom w:w="0" w:type="dxa"/>
-              <w:left w:w="0" w:type="dxa"/>
-              <w:right w:w="0" w:type="dxa"/>
-            </w:tcMar>
-            <w:vAlign w:val="center"/>
-          </w:tcPr>
-          <w:p>
-            <w:pPr>
-              <w:jc w:val="left"/>
-              <w:spacing w:after="100" w:before="100" w:line="240"/>
-              <w:ind w:firstLine="0" w:left="100" w:right="100"/>
-            </w:pPr>
-            <w:r xmlns:w="http://schemas.openxmlformats.org/wordprocessingml/2006/main" xmlns:wp="http://schemas.openxmlformats.org/drawingml/2006/wordprocessingDrawing" xmlns:r="http://schemas.openxmlformats.org/officeDocument/2006/relationships" xmlns:w14="http://schemas.microsoft.com/office/word/2010/wordml">
-              <w:rPr>
-                <w:rFonts w:ascii="Arial" w:hAnsi="Arial" w:eastAsia="Arial" w:cs="Arial"/>
-                <w:sz w:val="22"/>
-                <w:szCs w:val="22"/>
-                <w:color w:val="000000"/>
-              </w:rPr>
-              <w:t xml:space="preserve">Trust for non-coethnics</w:t>
+              <w:t xml:space="preserve">0.11</w:t>
+            </w:r>
+          </w:p>
+        </w:tc>
+        <w:tc>
+          <w:tcPr>
+            <w:tcBorders/>
+            <w:shd w:val="clear" w:color="auto" w:fill="FFFFFF"/>
+            <w:tcMar>
+              <w:top w:w="0" w:type="dxa"/>
+              <w:bottom w:w="0" w:type="dxa"/>
+              <w:left w:w="0" w:type="dxa"/>
+              <w:right w:w="0" w:type="dxa"/>
+            </w:tcMar>
+            <w:vAlign w:val="center"/>
+          </w:tcPr>
+          <w:p>
+            <w:pPr>
+              <w:jc w:val="left"/>
+              <w:spacing w:after="100" w:before="100" w:line="240"/>
+              <w:ind w:firstLine="0" w:left="100" w:right="100"/>
+            </w:pPr>
+            <w:r xmlns:w="http://schemas.openxmlformats.org/wordprocessingml/2006/main" xmlns:wp="http://schemas.openxmlformats.org/drawingml/2006/wordprocessingDrawing" xmlns:r="http://schemas.openxmlformats.org/officeDocument/2006/relationships" xmlns:w14="http://schemas.microsoft.com/office/word/2010/wordml">
+              <w:rPr>
+                <w:rFonts w:ascii="Arial" w:hAnsi="Arial" w:eastAsia="Arial" w:cs="Arial"/>
+                <w:sz w:val="22"/>
+                <w:szCs w:val="22"/>
+                <w:color w:val="000000"/>
+              </w:rPr>
+              <w:t xml:space="preserve">-0.07</w:t>
+            </w:r>
+          </w:p>
+        </w:tc>
+        <w:tc>
+          <w:tcPr>
+            <w:tcBorders/>
+            <w:shd w:val="clear" w:color="auto" w:fill="FFFFFF"/>
+            <w:tcMar>
+              <w:top w:w="0" w:type="dxa"/>
+              <w:bottom w:w="0" w:type="dxa"/>
+              <w:left w:w="0" w:type="dxa"/>
+              <w:right w:w="0" w:type="dxa"/>
+            </w:tcMar>
+            <w:vAlign w:val="center"/>
+          </w:tcPr>
+          <w:p>
+            <w:pPr>
+              <w:jc w:val="left"/>
+              <w:spacing w:after="100" w:before="100" w:line="240"/>
+              <w:ind w:firstLine="0" w:left="100" w:right="100"/>
+            </w:pPr>
+            <w:r xmlns:w="http://schemas.openxmlformats.org/wordprocessingml/2006/main" xmlns:wp="http://schemas.openxmlformats.org/drawingml/2006/wordprocessingDrawing" xmlns:r="http://schemas.openxmlformats.org/officeDocument/2006/relationships" xmlns:w14="http://schemas.microsoft.com/office/word/2010/wordml">
+              <w:rPr>
+                <w:rFonts w:ascii="Arial" w:hAnsi="Arial" w:eastAsia="Arial" w:cs="Arial"/>
+                <w:sz w:val="22"/>
+                <w:szCs w:val="22"/>
+                <w:color w:val="000000"/>
+              </w:rPr>
+              <w:t xml:space="preserve">Distrust for non-coethnics</w:t>
             </w:r>
           </w:p>
         </w:tc>

</xml_diff>